<commit_message>
correccion en el footer
</commit_message>
<xml_diff>
--- a/medidas.docx
+++ b/medidas.docx
@@ -19,8 +19,1842 @@
     <w:p/>
     <w:p>
       <w:r>
-        <w:t>Selectores avanzados css</w:t>
-      </w:r>
+        <w:t xml:space="preserve">Selectores avanzados </w:t>
+      </w:r>
+      <w:proofErr w:type="spellStart"/>
+      <w:r>
+        <w:t>css</w:t>
+      </w:r>
+      <w:proofErr w:type="spellEnd"/>
+    </w:p>
+    <w:p>
+      <w:proofErr w:type="spellStart"/>
+      <w:r>
+        <w:t>S</w:t>
+      </w:r>
+      <w:r>
+        <w:t>eudoelementos</w:t>
+      </w:r>
+      <w:proofErr w:type="spellEnd"/>
+    </w:p>
+    <w:p/>
+    <w:p>
+      <w:pPr>
+        <w:rPr>
+          <w:b/>
+          <w:bCs/>
+        </w:rPr>
+      </w:pPr>
+      <w:r>
+        <w:rPr>
+          <w:b/>
+          <w:bCs/>
+        </w:rPr>
+        <w:t xml:space="preserve">Conceptos Claves en el </w:t>
+      </w:r>
+      <w:proofErr w:type="spellStart"/>
+      <w:r>
+        <w:rPr>
+          <w:b/>
+          <w:bCs/>
+        </w:rPr>
+        <w:t>Responsive</w:t>
+      </w:r>
+      <w:proofErr w:type="spellEnd"/>
+      <w:r>
+        <w:rPr>
+          <w:b/>
+          <w:bCs/>
+        </w:rPr>
+        <w:t xml:space="preserve"> </w:t>
+      </w:r>
+      <w:proofErr w:type="spellStart"/>
+      <w:r>
+        <w:rPr>
+          <w:b/>
+          <w:bCs/>
+        </w:rPr>
+        <w:t>Design</w:t>
+      </w:r>
+      <w:proofErr w:type="spellEnd"/>
+    </w:p>
+    <w:p>
+      <w:r>
+        <w:drawing>
+          <wp:inline distT="0" distB="0" distL="0" distR="0">
+            <wp:extent cx="228600" cy="228600"/>
+            <wp:effectExtent l="0" t="0" r="0" b="0"/>
+            <wp:docPr id="1" name="Imagen 1" descr="Alejandro"/>
+            <wp:cNvGraphicFramePr>
+              <a:graphicFrameLocks xmlns:a="http://schemas.openxmlformats.org/drawingml/2006/main" noChangeAspect="1"/>
+            </wp:cNvGraphicFramePr>
+            <a:graphic xmlns:a="http://schemas.openxmlformats.org/drawingml/2006/main">
+              <a:graphicData uri="http://schemas.openxmlformats.org/drawingml/2006/picture">
+                <pic:pic xmlns:pic="http://schemas.openxmlformats.org/drawingml/2006/picture">
+                  <pic:nvPicPr>
+                    <pic:cNvPr id="0" name="Picture 1" descr="Alejandro"/>
+                    <pic:cNvPicPr>
+                      <a:picLocks noChangeAspect="1" noChangeArrowheads="1"/>
+                    </pic:cNvPicPr>
+                  </pic:nvPicPr>
+                  <pic:blipFill>
+                    <a:blip r:embed="rId5" cstate="print">
+                      <a:extLst>
+                        <a:ext uri="{28A0092B-C50C-407E-A947-70E740481C1C}">
+                          <a14:useLocalDpi xmlns:a14="http://schemas.microsoft.com/office/drawing/2010/main" val="0"/>
+                        </a:ext>
+                      </a:extLst>
+                    </a:blip>
+                    <a:srcRect/>
+                    <a:stretch>
+                      <a:fillRect/>
+                    </a:stretch>
+                  </pic:blipFill>
+                  <pic:spPr bwMode="auto">
+                    <a:xfrm>
+                      <a:off x="0" y="0"/>
+                      <a:ext cx="228600" cy="228600"/>
+                    </a:xfrm>
+                    <a:prstGeom prst="rect">
+                      <a:avLst/>
+                    </a:prstGeom>
+                    <a:noFill/>
+                    <a:ln>
+                      <a:noFill/>
+                    </a:ln>
+                  </pic:spPr>
+                </pic:pic>
+              </a:graphicData>
+            </a:graphic>
+          </wp:inline>
+        </w:drawing>
+      </w:r>
+      <w:hyperlink r:id="rId6" w:history="1">
+        <w:r>
+          <w:rPr>
+            <w:rStyle w:val="Hipervnculo"/>
+            <w:b/>
+            <w:bCs/>
+          </w:rPr>
+          <w:t>asanchez2091</w:t>
+        </w:r>
+      </w:hyperlink>
+    </w:p>
+    <w:p>
+      <w:r>
+        <w:t>15809</w:t>
+      </w:r>
+    </w:p>
+    <w:p>
+      <w:r>
+        <w:t xml:space="preserve">Saludos, compañeros de </w:t>
+      </w:r>
+      <w:proofErr w:type="spellStart"/>
+      <w:r>
+        <w:t>Platzi</w:t>
+      </w:r>
+      <w:proofErr w:type="spellEnd"/>
+      <w:r>
+        <w:t>. Esta vez les quiero dejar un resumen de conceptos que me parecieron clave tener siempre en la memoria como la teoría del curso.</w:t>
+      </w:r>
+    </w:p>
+    <w:p>
+      <w:r>
+        <w:rPr>
+          <w:b/>
+          <w:bCs/>
+        </w:rPr>
+        <w:t>¿</w:t>
+      </w:r>
+      <w:proofErr w:type="spellStart"/>
+      <w:r>
+        <w:rPr>
+          <w:b/>
+          <w:bCs/>
+        </w:rPr>
+        <w:t>Que</w:t>
+      </w:r>
+      <w:proofErr w:type="spellEnd"/>
+      <w:r>
+        <w:rPr>
+          <w:b/>
+          <w:bCs/>
+        </w:rPr>
+        <w:t xml:space="preserve"> es el </w:t>
+      </w:r>
+      <w:proofErr w:type="spellStart"/>
+      <w:r>
+        <w:rPr>
+          <w:b/>
+          <w:bCs/>
+        </w:rPr>
+        <w:t>Responsive</w:t>
+      </w:r>
+      <w:proofErr w:type="spellEnd"/>
+      <w:r>
+        <w:rPr>
+          <w:b/>
+          <w:bCs/>
+        </w:rPr>
+        <w:t xml:space="preserve"> </w:t>
+      </w:r>
+      <w:proofErr w:type="spellStart"/>
+      <w:r>
+        <w:rPr>
+          <w:b/>
+          <w:bCs/>
+        </w:rPr>
+        <w:t>Design</w:t>
+      </w:r>
+      <w:proofErr w:type="spellEnd"/>
+      <w:r>
+        <w:rPr>
+          <w:b/>
+          <w:bCs/>
+        </w:rPr>
+        <w:t>?</w:t>
+      </w:r>
+      <w:r>
+        <w:br/>
+      </w:r>
+      <w:r>
+        <w:rPr>
+          <w:i/>
+          <w:iCs/>
+        </w:rPr>
+        <w:t>“Son todas esas técnicas que usamos para adaptar nuestras aplicaciones web a la mayor cantidad de pantallas”.</w:t>
+      </w:r>
+    </w:p>
+    <w:p>
+      <w:r>
+        <w:rPr>
+          <w:b/>
+          <w:bCs/>
+        </w:rPr>
+        <w:t>Densidad de Pixel:</w:t>
+      </w:r>
+      <w:r>
+        <w:br/>
+        <w:t xml:space="preserve">Es un dato que nos permite conocer el </w:t>
+      </w:r>
+      <w:proofErr w:type="spellStart"/>
+      <w:proofErr w:type="gramStart"/>
+      <w:r>
+        <w:t>numero</w:t>
+      </w:r>
+      <w:proofErr w:type="spellEnd"/>
+      <w:proofErr w:type="gramEnd"/>
+      <w:r>
+        <w:t xml:space="preserve"> de pixeles que es capaz de mostrar un teléfono inteligente en una pulgada (utilizando una superficie cuadrada). Este dato se calcula en función de la resolución y el tamaño de la pantalla.</w:t>
+      </w:r>
+    </w:p>
+    <w:p>
+      <w:r>
+        <w:rPr>
+          <w:b/>
+          <w:bCs/>
+        </w:rPr>
+        <w:t xml:space="preserve">Patrones en </w:t>
+      </w:r>
+      <w:proofErr w:type="spellStart"/>
+      <w:r>
+        <w:rPr>
+          <w:b/>
+          <w:bCs/>
+        </w:rPr>
+        <w:t>Responsive</w:t>
+      </w:r>
+      <w:proofErr w:type="spellEnd"/>
+      <w:r>
+        <w:rPr>
+          <w:b/>
+          <w:bCs/>
+        </w:rPr>
+        <w:t xml:space="preserve"> </w:t>
+      </w:r>
+      <w:proofErr w:type="spellStart"/>
+      <w:r>
+        <w:rPr>
+          <w:b/>
+          <w:bCs/>
+        </w:rPr>
+        <w:t>Design</w:t>
+      </w:r>
+      <w:proofErr w:type="spellEnd"/>
+    </w:p>
+    <w:p>
+      <w:pPr>
+        <w:numPr>
+          <w:ilvl w:val="0"/>
+          <w:numId w:val="1"/>
+        </w:numPr>
+      </w:pPr>
+      <w:proofErr w:type="spellStart"/>
+      <w:r>
+        <w:rPr>
+          <w:b/>
+          <w:bCs/>
+        </w:rPr>
+        <w:t>Mostly</w:t>
+      </w:r>
+      <w:proofErr w:type="spellEnd"/>
+      <w:r>
+        <w:rPr>
+          <w:b/>
+          <w:bCs/>
+        </w:rPr>
+        <w:t xml:space="preserve"> Fluid:</w:t>
+      </w:r>
+      <w:r>
+        <w:t> Las columnas se reubican según el espacio.</w:t>
+      </w:r>
+    </w:p>
+    <w:p>
+      <w:pPr>
+        <w:numPr>
+          <w:ilvl w:val="0"/>
+          <w:numId w:val="1"/>
+        </w:numPr>
+      </w:pPr>
+      <w:r>
+        <w:rPr>
+          <w:b/>
+          <w:bCs/>
+        </w:rPr>
+        <w:t>Colocación de Columnas (</w:t>
+      </w:r>
+      <w:proofErr w:type="spellStart"/>
+      <w:r>
+        <w:rPr>
+          <w:b/>
+          <w:bCs/>
+        </w:rPr>
+        <w:t>Column</w:t>
+      </w:r>
+      <w:proofErr w:type="spellEnd"/>
+      <w:r>
+        <w:rPr>
+          <w:b/>
+          <w:bCs/>
+        </w:rPr>
+        <w:t xml:space="preserve"> </w:t>
+      </w:r>
+      <w:proofErr w:type="spellStart"/>
+      <w:r>
+        <w:rPr>
+          <w:b/>
+          <w:bCs/>
+        </w:rPr>
+        <w:t>Drop</w:t>
+      </w:r>
+      <w:proofErr w:type="spellEnd"/>
+      <w:r>
+        <w:rPr>
+          <w:b/>
+          <w:bCs/>
+        </w:rPr>
+        <w:t>):</w:t>
+      </w:r>
+      <w:r>
+        <w:t xml:space="preserve"> Similar al anterior, el tamaño del sitio es porcentual. El sitio web es completamente flexible. El elemento principal de la </w:t>
+      </w:r>
+      <w:proofErr w:type="spellStart"/>
+      <w:proofErr w:type="gramStart"/>
+      <w:r>
+        <w:t>pagina</w:t>
+      </w:r>
+      <w:proofErr w:type="spellEnd"/>
+      <w:proofErr w:type="gramEnd"/>
+      <w:r>
+        <w:t xml:space="preserve"> aunque no </w:t>
+      </w:r>
+      <w:proofErr w:type="spellStart"/>
+      <w:r>
+        <w:t>este</w:t>
+      </w:r>
+      <w:proofErr w:type="spellEnd"/>
+      <w:r>
+        <w:t xml:space="preserve"> inicialmente arriba puede quedar en esa posición al </w:t>
+      </w:r>
+      <w:proofErr w:type="spellStart"/>
+      <w:r>
+        <w:t>redimesionar</w:t>
+      </w:r>
+      <w:proofErr w:type="spellEnd"/>
+      <w:r>
+        <w:t>.</w:t>
+      </w:r>
+    </w:p>
+    <w:p>
+      <w:pPr>
+        <w:numPr>
+          <w:ilvl w:val="0"/>
+          <w:numId w:val="1"/>
+        </w:numPr>
+      </w:pPr>
+      <w:proofErr w:type="spellStart"/>
+      <w:r>
+        <w:rPr>
+          <w:b/>
+          <w:bCs/>
+        </w:rPr>
+        <w:t>Layout</w:t>
+      </w:r>
+      <w:proofErr w:type="spellEnd"/>
+      <w:r>
+        <w:rPr>
+          <w:b/>
+          <w:bCs/>
+        </w:rPr>
+        <w:t xml:space="preserve"> </w:t>
+      </w:r>
+      <w:proofErr w:type="spellStart"/>
+      <w:r>
+        <w:rPr>
+          <w:b/>
+          <w:bCs/>
+        </w:rPr>
+        <w:t>Shifter</w:t>
+      </w:r>
+      <w:proofErr w:type="spellEnd"/>
+      <w:r>
+        <w:rPr>
+          <w:b/>
+          <w:bCs/>
+        </w:rPr>
+        <w:t>:</w:t>
+      </w:r>
+      <w:r>
+        <w:t xml:space="preserve"> Es el </w:t>
+      </w:r>
+      <w:proofErr w:type="spellStart"/>
+      <w:r>
+        <w:t>patron</w:t>
+      </w:r>
+      <w:proofErr w:type="spellEnd"/>
+      <w:r>
+        <w:t xml:space="preserve"> </w:t>
+      </w:r>
+      <w:proofErr w:type="spellStart"/>
+      <w:proofErr w:type="gramStart"/>
+      <w:r>
+        <w:t>mas</w:t>
+      </w:r>
+      <w:proofErr w:type="spellEnd"/>
+      <w:proofErr w:type="gramEnd"/>
+      <w:r>
+        <w:t xml:space="preserve"> complejo ya que debes hacer </w:t>
+      </w:r>
+      <w:proofErr w:type="spellStart"/>
+      <w:r>
+        <w:t>breakpoints</w:t>
+      </w:r>
+      <w:proofErr w:type="spellEnd"/>
+      <w:r>
+        <w:t xml:space="preserve"> por cada </w:t>
+      </w:r>
+      <w:proofErr w:type="spellStart"/>
+      <w:r>
+        <w:t>viewport</w:t>
+      </w:r>
+      <w:proofErr w:type="spellEnd"/>
+      <w:r>
+        <w:t xml:space="preserve"> que tengas que acceder.</w:t>
+      </w:r>
+    </w:p>
+    <w:p>
+      <w:r>
+        <w:t>-</w:t>
+      </w:r>
+      <w:proofErr w:type="spellStart"/>
+      <w:r>
+        <w:rPr>
+          <w:b/>
+          <w:bCs/>
+        </w:rPr>
+        <w:t>Tiny</w:t>
+      </w:r>
+      <w:proofErr w:type="spellEnd"/>
+      <w:r>
+        <w:rPr>
+          <w:b/>
+          <w:bCs/>
+        </w:rPr>
+        <w:t xml:space="preserve"> </w:t>
+      </w:r>
+      <w:proofErr w:type="spellStart"/>
+      <w:r>
+        <w:rPr>
+          <w:b/>
+          <w:bCs/>
+        </w:rPr>
+        <w:t>Tweaks</w:t>
+      </w:r>
+      <w:proofErr w:type="spellEnd"/>
+      <w:r>
+        <w:rPr>
+          <w:b/>
+          <w:bCs/>
+        </w:rPr>
+        <w:t>:</w:t>
+      </w:r>
+      <w:r>
+        <w:t xml:space="preserve"> Se basa en una sola columna que van adaptándose a diferentes </w:t>
+      </w:r>
+      <w:proofErr w:type="spellStart"/>
+      <w:r>
+        <w:t>viewport</w:t>
+      </w:r>
+      <w:proofErr w:type="spellEnd"/>
+      <w:r>
+        <w:t xml:space="preserve">. Por lo que es importante destacar que no se trabaja en el </w:t>
+      </w:r>
+      <w:proofErr w:type="spellStart"/>
+      <w:r>
+        <w:t>Layout</w:t>
+      </w:r>
+      <w:proofErr w:type="spellEnd"/>
+      <w:r>
+        <w:t xml:space="preserve"> si no en el contenido. Se realizan cambios pequeños como cambiar de tamaño la fuente, entre otros. </w:t>
+      </w:r>
+      <w:proofErr w:type="spellStart"/>
+      <w:proofErr w:type="gramStart"/>
+      <w:r>
+        <w:t>tiny</w:t>
+      </w:r>
+      <w:proofErr w:type="spellEnd"/>
+      <w:proofErr w:type="gramEnd"/>
+      <w:r>
+        <w:t xml:space="preserve"> </w:t>
+      </w:r>
+      <w:proofErr w:type="spellStart"/>
+      <w:r>
+        <w:t>tweaks</w:t>
+      </w:r>
+      <w:proofErr w:type="spellEnd"/>
+      <w:r>
+        <w:t xml:space="preserve"> es muy usado en sitios con mucho contenido escrito para mejorar la experiencia de lectura.</w:t>
+      </w:r>
+    </w:p>
+    <w:p>
+      <w:r>
+        <w:t>-</w:t>
+      </w:r>
+      <w:r>
+        <w:rPr>
+          <w:b/>
+          <w:bCs/>
+        </w:rPr>
+        <w:t>OFF CANVAS:</w:t>
+      </w:r>
+      <w:r>
+        <w:t xml:space="preserve"> Incorpora elementos bajo ciertas condiciones como una vista invocada desde un </w:t>
+      </w:r>
+      <w:proofErr w:type="spellStart"/>
+      <w:r>
+        <w:t>menu</w:t>
+      </w:r>
+      <w:proofErr w:type="spellEnd"/>
+      <w:r>
+        <w:t xml:space="preserve"> de hamburguesa.</w:t>
+      </w:r>
+    </w:p>
+    <w:p>
+      <w:r>
+        <w:rPr>
+          <w:b/>
+          <w:bCs/>
+        </w:rPr>
+        <w:t>META VIEWPORT</w:t>
+      </w:r>
+    </w:p>
+    <w:p>
+      <w:pPr>
+        <w:numPr>
+          <w:ilvl w:val="0"/>
+          <w:numId w:val="2"/>
+        </w:numPr>
+      </w:pPr>
+      <w:r>
+        <w:t xml:space="preserve">Podemos decir que es una etiqueta para obligar a escalar a un </w:t>
+      </w:r>
+      <w:proofErr w:type="spellStart"/>
+      <w:r>
+        <w:t>website</w:t>
+      </w:r>
+      <w:proofErr w:type="spellEnd"/>
+      <w:r>
+        <w:t xml:space="preserve"> en el navegador.</w:t>
+      </w:r>
+    </w:p>
+    <w:p>
+      <w:pPr>
+        <w:numPr>
+          <w:ilvl w:val="0"/>
+          <w:numId w:val="2"/>
+        </w:numPr>
+      </w:pPr>
+      <w:r>
+        <w:t xml:space="preserve">Se coloca en el head del </w:t>
+      </w:r>
+      <w:proofErr w:type="spellStart"/>
+      <w:r>
+        <w:t>html</w:t>
+      </w:r>
+      <w:proofErr w:type="spellEnd"/>
+      <w:r>
+        <w:t>.</w:t>
+      </w:r>
+    </w:p>
+    <w:p>
+      <w:pPr>
+        <w:numPr>
+          <w:ilvl w:val="0"/>
+          <w:numId w:val="2"/>
+        </w:numPr>
+      </w:pPr>
+      <w:r>
+        <w:lastRenderedPageBreak/>
+        <w:t>Se declara con una etiqueta meta y con los atributos </w:t>
+      </w:r>
+      <w:proofErr w:type="spellStart"/>
+      <w:r>
+        <w:rPr>
+          <w:b/>
+          <w:bCs/>
+        </w:rPr>
+        <w:t>name</w:t>
+      </w:r>
+      <w:proofErr w:type="spellEnd"/>
+      <w:r>
+        <w:t> y </w:t>
+      </w:r>
+      <w:proofErr w:type="spellStart"/>
+      <w:r>
+        <w:rPr>
+          <w:b/>
+          <w:bCs/>
+        </w:rPr>
+        <w:t>content</w:t>
+      </w:r>
+      <w:proofErr w:type="spellEnd"/>
+    </w:p>
+    <w:p>
+      <w:pPr>
+        <w:numPr>
+          <w:ilvl w:val="0"/>
+          <w:numId w:val="2"/>
+        </w:numPr>
+      </w:pPr>
+      <w:r>
+        <w:t>La etiqueta quedaría así: </w:t>
+      </w:r>
+      <w:r>
+        <w:rPr>
+          <w:b/>
+          <w:bCs/>
+        </w:rPr>
+        <w:t xml:space="preserve">&lt;meta </w:t>
+      </w:r>
+      <w:proofErr w:type="spellStart"/>
+      <w:r>
+        <w:rPr>
+          <w:b/>
+          <w:bCs/>
+        </w:rPr>
+        <w:t>name</w:t>
+      </w:r>
+      <w:proofErr w:type="spellEnd"/>
+      <w:r>
+        <w:rPr>
+          <w:b/>
+          <w:bCs/>
+        </w:rPr>
+        <w:t>=“</w:t>
+      </w:r>
+      <w:proofErr w:type="spellStart"/>
+      <w:r>
+        <w:rPr>
+          <w:b/>
+          <w:bCs/>
+        </w:rPr>
+        <w:t>viewport</w:t>
+      </w:r>
+      <w:proofErr w:type="spellEnd"/>
+      <w:r>
+        <w:rPr>
+          <w:b/>
+          <w:bCs/>
+        </w:rPr>
+        <w:t xml:space="preserve">” </w:t>
+      </w:r>
+      <w:proofErr w:type="spellStart"/>
+      <w:r>
+        <w:rPr>
+          <w:b/>
+          <w:bCs/>
+        </w:rPr>
+        <w:t>content</w:t>
+      </w:r>
+      <w:proofErr w:type="spellEnd"/>
+      <w:r>
+        <w:rPr>
+          <w:b/>
+          <w:bCs/>
+        </w:rPr>
+        <w:t>=“</w:t>
+      </w:r>
+      <w:proofErr w:type="spellStart"/>
+      <w:r>
+        <w:rPr>
+          <w:b/>
+          <w:bCs/>
+        </w:rPr>
+        <w:t>device-width</w:t>
+      </w:r>
+      <w:proofErr w:type="spellEnd"/>
+      <w:r>
+        <w:rPr>
+          <w:b/>
+          <w:bCs/>
+        </w:rPr>
+        <w:t xml:space="preserve"> </w:t>
+      </w:r>
+      <w:proofErr w:type="spellStart"/>
+      <w:r>
+        <w:rPr>
+          <w:b/>
+          <w:bCs/>
+        </w:rPr>
+        <w:t>initial-scale</w:t>
+      </w:r>
+      <w:proofErr w:type="spellEnd"/>
+      <w:r>
+        <w:rPr>
+          <w:b/>
+          <w:bCs/>
+        </w:rPr>
+        <w:t>=1”/&gt;</w:t>
+      </w:r>
+      <w:r>
+        <w:br/>
+        <w:t xml:space="preserve">Te explico lo anterior** </w:t>
+      </w:r>
+      <w:proofErr w:type="spellStart"/>
+      <w:r>
+        <w:t>name</w:t>
+      </w:r>
+      <w:proofErr w:type="spellEnd"/>
+      <w:r>
+        <w:t xml:space="preserve">** es donde le dices al navegador que </w:t>
+      </w:r>
+      <w:proofErr w:type="spellStart"/>
+      <w:r>
+        <w:t>estas</w:t>
+      </w:r>
+      <w:proofErr w:type="spellEnd"/>
+      <w:r>
+        <w:t xml:space="preserve"> trabajando sobre el </w:t>
+      </w:r>
+      <w:proofErr w:type="spellStart"/>
+      <w:r>
+        <w:t>viewport</w:t>
+      </w:r>
+      <w:proofErr w:type="spellEnd"/>
+      <w:r>
+        <w:t>.</w:t>
+      </w:r>
+      <w:r>
+        <w:br/>
+      </w:r>
+      <w:proofErr w:type="spellStart"/>
+      <w:r>
+        <w:t>content</w:t>
+      </w:r>
+      <w:proofErr w:type="spellEnd"/>
+      <w:r>
+        <w:t xml:space="preserve"> contiene el** </w:t>
+      </w:r>
+      <w:proofErr w:type="spellStart"/>
+      <w:r>
+        <w:t>device-width</w:t>
+      </w:r>
+      <w:proofErr w:type="spellEnd"/>
+      <w:r>
+        <w:t xml:space="preserve">** que ajustara el </w:t>
+      </w:r>
+      <w:proofErr w:type="spellStart"/>
+      <w:r>
+        <w:t>website</w:t>
+      </w:r>
+      <w:proofErr w:type="spellEnd"/>
+      <w:r>
+        <w:t xml:space="preserve"> a las dimensiones del dispositivo ya sea este un pc desktop, laptop, </w:t>
+      </w:r>
+      <w:proofErr w:type="spellStart"/>
+      <w:r>
+        <w:t>tablet</w:t>
+      </w:r>
+      <w:proofErr w:type="spellEnd"/>
+      <w:r>
+        <w:t xml:space="preserve"> o un </w:t>
+      </w:r>
+      <w:proofErr w:type="spellStart"/>
+      <w:r>
+        <w:t>smartphone</w:t>
+      </w:r>
+      <w:proofErr w:type="spellEnd"/>
+      <w:r>
+        <w:br/>
+        <w:t xml:space="preserve">y finalmente** </w:t>
+      </w:r>
+      <w:proofErr w:type="spellStart"/>
+      <w:r>
+        <w:t>initial-scale</w:t>
+      </w:r>
+      <w:proofErr w:type="spellEnd"/>
+      <w:r>
+        <w:t xml:space="preserve">** es el zoom que tendrá nuestro </w:t>
+      </w:r>
+      <w:proofErr w:type="spellStart"/>
+      <w:r>
+        <w:t>website</w:t>
+      </w:r>
+      <w:proofErr w:type="spellEnd"/>
+      <w:r>
+        <w:t xml:space="preserve"> cuando se abra en el browser. En este caso 1 = a 100%</w:t>
+      </w:r>
+    </w:p>
+    <w:p>
+      <w:r>
+        <w:t xml:space="preserve">Por otro lado quiero que repasemos las medidas relativas en el </w:t>
+      </w:r>
+      <w:proofErr w:type="spellStart"/>
+      <w:r>
+        <w:t>Responsive</w:t>
+      </w:r>
+      <w:proofErr w:type="spellEnd"/>
+      <w:r>
+        <w:t xml:space="preserve"> </w:t>
+      </w:r>
+      <w:proofErr w:type="spellStart"/>
+      <w:r>
+        <w:t>Design</w:t>
+      </w:r>
+      <w:proofErr w:type="spellEnd"/>
+      <w:r>
+        <w:t>.</w:t>
+      </w:r>
+    </w:p>
+    <w:p>
+      <w:r>
+        <w:rPr>
+          <w:b/>
+          <w:bCs/>
+        </w:rPr>
+        <w:t>Porcentaje:</w:t>
+      </w:r>
+      <w:r>
+        <w:t xml:space="preserve"> Longitud referente al tamaño de los elementos padre. </w:t>
+      </w:r>
+      <w:proofErr w:type="spellStart"/>
+      <w:r>
+        <w:t>p.e</w:t>
+      </w:r>
+      <w:proofErr w:type="spellEnd"/>
+      <w:r>
+        <w:t xml:space="preserve"> un </w:t>
+      </w:r>
+      <w:proofErr w:type="spellStart"/>
+      <w:r>
+        <w:t>body</w:t>
+      </w:r>
+      <w:proofErr w:type="spellEnd"/>
+      <w:r>
+        <w:t xml:space="preserve"> (elemento padre) y colocamos un div con </w:t>
+      </w:r>
+      <w:proofErr w:type="spellStart"/>
+      <w:r>
+        <w:t>width</w:t>
+      </w:r>
+      <w:proofErr w:type="spellEnd"/>
+      <w:r>
+        <w:t>= 50%</w:t>
+      </w:r>
+      <w:r>
+        <w:br/>
+        <w:t xml:space="preserve">este div </w:t>
+      </w:r>
+      <w:proofErr w:type="spellStart"/>
+      <w:r>
+        <w:t>sera</w:t>
+      </w:r>
+      <w:proofErr w:type="spellEnd"/>
+      <w:r>
+        <w:t xml:space="preserve"> la mitad del </w:t>
+      </w:r>
+      <w:proofErr w:type="spellStart"/>
+      <w:r>
+        <w:t>body</w:t>
+      </w:r>
+      <w:proofErr w:type="spellEnd"/>
+      <w:r>
+        <w:t>.</w:t>
+      </w:r>
+    </w:p>
+    <w:p>
+      <w:proofErr w:type="spellStart"/>
+      <w:proofErr w:type="gramStart"/>
+      <w:r>
+        <w:rPr>
+          <w:b/>
+          <w:bCs/>
+        </w:rPr>
+        <w:t>em</w:t>
+      </w:r>
+      <w:proofErr w:type="spellEnd"/>
+      <w:proofErr w:type="gramEnd"/>
+      <w:r>
+        <w:rPr>
+          <w:b/>
+          <w:bCs/>
+        </w:rPr>
+        <w:t>:</w:t>
+      </w:r>
+      <w:r>
+        <w:t xml:space="preserve"> Unidad relativa al tamaño de fuente más cercano (Incluye al propio elemento); Es decir al tamaño de la letra. No del </w:t>
+      </w:r>
+      <w:proofErr w:type="spellStart"/>
+      <w:r>
+        <w:t>width</w:t>
+      </w:r>
+      <w:proofErr w:type="spellEnd"/>
+      <w:r>
+        <w:t xml:space="preserve">, ni del </w:t>
+      </w:r>
+      <w:proofErr w:type="spellStart"/>
+      <w:r>
+        <w:t>viewport</w:t>
+      </w:r>
+      <w:proofErr w:type="spellEnd"/>
+      <w:r>
+        <w:t xml:space="preserve"> ni nada. Siempre con respecto a la fuente (Letra). Para que aclares más este detalle ve al video 2 del curso.</w:t>
+      </w:r>
+    </w:p>
+    <w:p>
+      <w:proofErr w:type="gramStart"/>
+      <w:r>
+        <w:rPr>
+          <w:b/>
+          <w:bCs/>
+        </w:rPr>
+        <w:t>rem</w:t>
+      </w:r>
+      <w:proofErr w:type="gramEnd"/>
+      <w:r>
+        <w:rPr>
+          <w:b/>
+          <w:bCs/>
+        </w:rPr>
+        <w:t>:</w:t>
+      </w:r>
+      <w:r>
+        <w:t xml:space="preserve"> Unidad relativa al tamaño de fuente especificada en el ancestro más lejano. Siempre </w:t>
+      </w:r>
+      <w:proofErr w:type="spellStart"/>
+      <w:r>
+        <w:t>sera</w:t>
+      </w:r>
+      <w:proofErr w:type="spellEnd"/>
+      <w:r>
+        <w:t xml:space="preserve"> </w:t>
+      </w:r>
+      <w:proofErr w:type="spellStart"/>
+      <w:r>
+        <w:t>body</w:t>
+      </w:r>
+      <w:proofErr w:type="spellEnd"/>
+      <w:r>
+        <w:t xml:space="preserve"> que tiene por defecto en la hoja de estilos del browser o navegador un tamaño de fuente o también puede ser sobre el </w:t>
+      </w:r>
+      <w:proofErr w:type="spellStart"/>
+      <w:r>
+        <w:t>tag</w:t>
+      </w:r>
+      <w:proofErr w:type="spellEnd"/>
+      <w:r>
+        <w:t xml:space="preserve"> </w:t>
+      </w:r>
+      <w:proofErr w:type="spellStart"/>
+      <w:r>
+        <w:t>html</w:t>
+      </w:r>
+      <w:proofErr w:type="spellEnd"/>
+      <w:r>
+        <w:t xml:space="preserve"> si le especificamos un tamaño de fuente. Entonces recuerda que los ancestros más lejanos siempre van hacer </w:t>
+      </w:r>
+      <w:proofErr w:type="spellStart"/>
+      <w:r>
+        <w:t>html</w:t>
+      </w:r>
+      <w:proofErr w:type="spellEnd"/>
+      <w:r>
+        <w:t xml:space="preserve"> (Si especificamos un tamaño de fuente) y </w:t>
+      </w:r>
+      <w:proofErr w:type="spellStart"/>
+      <w:r>
+        <w:t>body</w:t>
+      </w:r>
+      <w:proofErr w:type="spellEnd"/>
+      <w:r>
+        <w:t xml:space="preserve"> (tiene por defecto asignado un tamaño de fuente).</w:t>
+      </w:r>
+    </w:p>
+    <w:p>
+      <w:proofErr w:type="spellStart"/>
+      <w:proofErr w:type="gramStart"/>
+      <w:r>
+        <w:rPr>
+          <w:b/>
+          <w:bCs/>
+        </w:rPr>
+        <w:t>vw</w:t>
+      </w:r>
+      <w:proofErr w:type="spellEnd"/>
+      <w:proofErr w:type="gramEnd"/>
+      <w:r>
+        <w:rPr>
+          <w:b/>
+          <w:bCs/>
+        </w:rPr>
+        <w:t xml:space="preserve"> / </w:t>
+      </w:r>
+      <w:proofErr w:type="spellStart"/>
+      <w:r>
+        <w:rPr>
+          <w:b/>
+          <w:bCs/>
+        </w:rPr>
+        <w:t>vh</w:t>
+      </w:r>
+      <w:proofErr w:type="spellEnd"/>
+      <w:r>
+        <w:rPr>
+          <w:b/>
+          <w:bCs/>
+        </w:rPr>
+        <w:t>:</w:t>
+      </w:r>
+      <w:r>
+        <w:t> </w:t>
+      </w:r>
+      <w:proofErr w:type="spellStart"/>
+      <w:r>
+        <w:t>view</w:t>
+      </w:r>
+      <w:proofErr w:type="spellEnd"/>
+      <w:r>
+        <w:t xml:space="preserve"> </w:t>
+      </w:r>
+      <w:proofErr w:type="spellStart"/>
+      <w:r>
+        <w:t>width</w:t>
+      </w:r>
+      <w:proofErr w:type="spellEnd"/>
+      <w:r>
+        <w:t xml:space="preserve"> y el </w:t>
+      </w:r>
+      <w:proofErr w:type="spellStart"/>
+      <w:r>
+        <w:t>view</w:t>
+      </w:r>
+      <w:proofErr w:type="spellEnd"/>
+      <w:r>
+        <w:t xml:space="preserve"> </w:t>
+      </w:r>
+      <w:proofErr w:type="spellStart"/>
+      <w:r>
+        <w:t>heigth</w:t>
+      </w:r>
+      <w:proofErr w:type="spellEnd"/>
+      <w:r>
+        <w:t xml:space="preserve"> respectivamente. Son una unidad porcentual que funciona del mismo modo que los porcentajes pero con respecto al </w:t>
+      </w:r>
+      <w:proofErr w:type="spellStart"/>
+      <w:r>
+        <w:t>viewport</w:t>
+      </w:r>
+      <w:proofErr w:type="spellEnd"/>
+      <w:r>
+        <w:t xml:space="preserve">. Por ejemplo si tu </w:t>
+      </w:r>
+      <w:proofErr w:type="spellStart"/>
+      <w:r>
+        <w:t>navedor</w:t>
+      </w:r>
+      <w:proofErr w:type="spellEnd"/>
+      <w:r>
+        <w:t xml:space="preserve"> tiene de ancho 728 </w:t>
+      </w:r>
+      <w:proofErr w:type="spellStart"/>
+      <w:r>
+        <w:t>px</w:t>
+      </w:r>
+      <w:proofErr w:type="spellEnd"/>
+      <w:r>
+        <w:t xml:space="preserve"> tu </w:t>
+      </w:r>
+      <w:proofErr w:type="spellStart"/>
+      <w:r>
+        <w:t>vw</w:t>
+      </w:r>
+      <w:proofErr w:type="spellEnd"/>
+      <w:r>
+        <w:t xml:space="preserve"> </w:t>
+      </w:r>
+      <w:proofErr w:type="spellStart"/>
+      <w:r>
+        <w:t>sera</w:t>
+      </w:r>
+      <w:proofErr w:type="spellEnd"/>
+      <w:r>
+        <w:t xml:space="preserve"> de 728 </w:t>
+      </w:r>
+      <w:proofErr w:type="spellStart"/>
+      <w:r>
+        <w:t>px</w:t>
+      </w:r>
+      <w:proofErr w:type="spellEnd"/>
+      <w:r>
+        <w:t>.</w:t>
+      </w:r>
+    </w:p>
+    <w:p>
+      <w:r>
+        <w:rPr>
+          <w:b/>
+          <w:bCs/>
+        </w:rPr>
+        <w:t>MEDIA QUERIES</w:t>
+      </w:r>
+    </w:p>
+    <w:p>
+      <w:r>
+        <w:t xml:space="preserve">Gracias a las medidas </w:t>
+      </w:r>
+      <w:proofErr w:type="spellStart"/>
+      <w:r>
+        <w:t>queries</w:t>
+      </w:r>
+      <w:proofErr w:type="spellEnd"/>
+      <w:r>
+        <w:t xml:space="preserve"> tenemos </w:t>
+      </w:r>
+      <w:proofErr w:type="spellStart"/>
+      <w:r>
+        <w:rPr>
+          <w:b/>
+          <w:bCs/>
+        </w:rPr>
+        <w:t>responsive</w:t>
+      </w:r>
+      <w:proofErr w:type="spellEnd"/>
+      <w:r>
+        <w:rPr>
+          <w:b/>
+          <w:bCs/>
+        </w:rPr>
+        <w:t xml:space="preserve"> </w:t>
+      </w:r>
+      <w:proofErr w:type="spellStart"/>
+      <w:r>
+        <w:rPr>
+          <w:b/>
+          <w:bCs/>
+        </w:rPr>
+        <w:t>design</w:t>
+      </w:r>
+      <w:proofErr w:type="spellEnd"/>
+      <w:r>
+        <w:t>.</w:t>
+      </w:r>
+      <w:r>
+        <w:br/>
+        <w:t xml:space="preserve">La sintaxis de un media </w:t>
+      </w:r>
+      <w:proofErr w:type="spellStart"/>
+      <w:r>
+        <w:t>query</w:t>
+      </w:r>
+      <w:proofErr w:type="spellEnd"/>
+      <w:r>
+        <w:t xml:space="preserve"> es la siguiente:</w:t>
+      </w:r>
+    </w:p>
+    <w:p>
+      <w:r>
+        <w:t xml:space="preserve">@media </w:t>
+      </w:r>
+      <w:proofErr w:type="spellStart"/>
+      <w:r>
+        <w:t>type</w:t>
+      </w:r>
+      <w:proofErr w:type="spellEnd"/>
+      <w:r>
+        <w:t xml:space="preserve"> and (condición) {</w:t>
+      </w:r>
+    </w:p>
+    <w:p>
+      <w:r>
+        <w:t>}</w:t>
+      </w:r>
+    </w:p>
+    <w:p>
+      <w:proofErr w:type="spellStart"/>
+      <w:proofErr w:type="gramStart"/>
+      <w:r>
+        <w:t>type</w:t>
+      </w:r>
+      <w:proofErr w:type="spellEnd"/>
+      <w:proofErr w:type="gramEnd"/>
+      <w:r>
+        <w:t xml:space="preserve"> puede tener el valor </w:t>
+      </w:r>
+      <w:proofErr w:type="spellStart"/>
+      <w:r>
+        <w:rPr>
+          <w:b/>
+          <w:bCs/>
+        </w:rPr>
+        <w:t>screen</w:t>
+      </w:r>
+      <w:proofErr w:type="spellEnd"/>
+      <w:r>
+        <w:t> o </w:t>
+      </w:r>
+      <w:proofErr w:type="spellStart"/>
+      <w:r>
+        <w:rPr>
+          <w:b/>
+          <w:bCs/>
+        </w:rPr>
+        <w:t>print</w:t>
+      </w:r>
+      <w:proofErr w:type="spellEnd"/>
+      <w:r>
+        <w:t> según este curso.</w:t>
+      </w:r>
+      <w:r>
+        <w:br/>
+      </w:r>
+      <w:proofErr w:type="gramStart"/>
+      <w:r>
+        <w:t>la</w:t>
+      </w:r>
+      <w:proofErr w:type="gramEnd"/>
+      <w:r>
+        <w:t xml:space="preserve"> condición puede ser a partir de que ancho se va a aplicar lo que coloquemos dentro de las llaves. Puede ser </w:t>
+      </w:r>
+      <w:proofErr w:type="spellStart"/>
+      <w:r>
+        <w:rPr>
+          <w:b/>
+          <w:bCs/>
+        </w:rPr>
+        <w:t>max-width</w:t>
+      </w:r>
+      <w:proofErr w:type="spellEnd"/>
+      <w:r>
+        <w:rPr>
+          <w:b/>
+          <w:bCs/>
+        </w:rPr>
+        <w:t>: 768px</w:t>
+      </w:r>
+      <w:r>
+        <w:t> o </w:t>
+      </w:r>
+      <w:proofErr w:type="spellStart"/>
+      <w:r>
+        <w:rPr>
+          <w:b/>
+          <w:bCs/>
+        </w:rPr>
+        <w:t>max-height</w:t>
+      </w:r>
+      <w:proofErr w:type="spellEnd"/>
+      <w:r>
+        <w:rPr>
+          <w:b/>
+          <w:bCs/>
+        </w:rPr>
+        <w:t>: 768px</w:t>
+      </w:r>
+      <w:r>
+        <w:t> una condición para el ancho y otra condición para el alto respectivamente.</w:t>
+      </w:r>
+    </w:p>
+    <w:p>
+      <w:r>
+        <w:rPr>
+          <w:b/>
+          <w:bCs/>
+        </w:rPr>
+        <w:t xml:space="preserve">@media </w:t>
+      </w:r>
+      <w:proofErr w:type="spellStart"/>
+      <w:r>
+        <w:rPr>
+          <w:b/>
+          <w:bCs/>
+        </w:rPr>
+        <w:t>screen</w:t>
+      </w:r>
+      <w:proofErr w:type="spellEnd"/>
+      <w:r>
+        <w:rPr>
+          <w:b/>
+          <w:bCs/>
+        </w:rPr>
+        <w:t xml:space="preserve"> and (</w:t>
+      </w:r>
+      <w:proofErr w:type="spellStart"/>
+      <w:r>
+        <w:rPr>
+          <w:b/>
+          <w:bCs/>
+        </w:rPr>
+        <w:t>max-width</w:t>
+      </w:r>
+      <w:proofErr w:type="spellEnd"/>
+      <w:r>
+        <w:rPr>
+          <w:b/>
+          <w:bCs/>
+        </w:rPr>
+        <w:t>: 768px)</w:t>
+      </w:r>
+      <w:r>
+        <w:t> {</w:t>
+      </w:r>
+    </w:p>
+    <w:p>
+      <w:r>
+        <w:t>}</w:t>
+      </w:r>
+    </w:p>
+    <w:p>
+      <w:r>
+        <w:t>Ahora debemos aclarar el enfoque que le vamos a dar que puede ser </w:t>
+      </w:r>
+      <w:r>
+        <w:rPr>
+          <w:b/>
+          <w:bCs/>
+        </w:rPr>
+        <w:t>MOBILE FIRST</w:t>
+      </w:r>
+      <w:r>
+        <w:t> o </w:t>
+      </w:r>
+      <w:r>
+        <w:rPr>
+          <w:b/>
+          <w:bCs/>
+        </w:rPr>
+        <w:t>DESKTOP FIRST</w:t>
+      </w:r>
+      <w:r>
+        <w:br/>
+        <w:t xml:space="preserve">para </w:t>
+      </w:r>
+      <w:proofErr w:type="spellStart"/>
+      <w:r>
+        <w:t>mobile</w:t>
+      </w:r>
+      <w:proofErr w:type="spellEnd"/>
+      <w:r>
+        <w:t xml:space="preserve"> </w:t>
+      </w:r>
+      <w:proofErr w:type="spellStart"/>
+      <w:r>
+        <w:t>first</w:t>
+      </w:r>
+      <w:proofErr w:type="spellEnd"/>
+      <w:r>
+        <w:t xml:space="preserve"> usamos el siguiente media </w:t>
+      </w:r>
+      <w:proofErr w:type="spellStart"/>
+      <w:r>
+        <w:t>query</w:t>
+      </w:r>
+      <w:proofErr w:type="spellEnd"/>
+      <w:r>
+        <w:t>:</w:t>
+      </w:r>
+    </w:p>
+    <w:p>
+      <w:r>
+        <w:rPr>
+          <w:b/>
+          <w:bCs/>
+        </w:rPr>
+        <w:t xml:space="preserve">@media </w:t>
+      </w:r>
+      <w:proofErr w:type="spellStart"/>
+      <w:r>
+        <w:rPr>
+          <w:b/>
+          <w:bCs/>
+        </w:rPr>
+        <w:t>screen</w:t>
+      </w:r>
+      <w:proofErr w:type="spellEnd"/>
+      <w:r>
+        <w:rPr>
+          <w:b/>
+          <w:bCs/>
+        </w:rPr>
+        <w:t xml:space="preserve"> and (min-</w:t>
+      </w:r>
+      <w:proofErr w:type="spellStart"/>
+      <w:r>
+        <w:rPr>
+          <w:b/>
+          <w:bCs/>
+        </w:rPr>
+        <w:t>width</w:t>
+      </w:r>
+      <w:proofErr w:type="spellEnd"/>
+      <w:r>
+        <w:rPr>
+          <w:b/>
+          <w:bCs/>
+        </w:rPr>
+        <w:t>: 320px)</w:t>
+      </w:r>
+      <w:r>
+        <w:t> { }</w:t>
+      </w:r>
+      <w:r>
+        <w:br/>
+      </w:r>
+      <w:r>
+        <w:rPr>
+          <w:b/>
+          <w:bCs/>
+        </w:rPr>
+        <w:t xml:space="preserve">@media </w:t>
+      </w:r>
+      <w:proofErr w:type="spellStart"/>
+      <w:r>
+        <w:rPr>
+          <w:b/>
+          <w:bCs/>
+        </w:rPr>
+        <w:t>screen</w:t>
+      </w:r>
+      <w:proofErr w:type="spellEnd"/>
+      <w:r>
+        <w:rPr>
+          <w:b/>
+          <w:bCs/>
+        </w:rPr>
+        <w:t xml:space="preserve"> and (min-</w:t>
+      </w:r>
+      <w:proofErr w:type="spellStart"/>
+      <w:r>
+        <w:rPr>
+          <w:b/>
+          <w:bCs/>
+        </w:rPr>
+        <w:t>width</w:t>
+      </w:r>
+      <w:proofErr w:type="spellEnd"/>
+      <w:r>
+        <w:rPr>
+          <w:b/>
+          <w:bCs/>
+        </w:rPr>
+        <w:t>: 480px)</w:t>
+      </w:r>
+      <w:r>
+        <w:t> { }</w:t>
+      </w:r>
+      <w:r>
+        <w:br/>
+      </w:r>
+      <w:r>
+        <w:rPr>
+          <w:b/>
+          <w:bCs/>
+        </w:rPr>
+        <w:lastRenderedPageBreak/>
+        <w:t xml:space="preserve">@media </w:t>
+      </w:r>
+      <w:proofErr w:type="spellStart"/>
+      <w:r>
+        <w:rPr>
+          <w:b/>
+          <w:bCs/>
+        </w:rPr>
+        <w:t>screen</w:t>
+      </w:r>
+      <w:proofErr w:type="spellEnd"/>
+      <w:r>
+        <w:rPr>
+          <w:b/>
+          <w:bCs/>
+        </w:rPr>
+        <w:t xml:space="preserve"> and (min-</w:t>
+      </w:r>
+      <w:proofErr w:type="spellStart"/>
+      <w:r>
+        <w:rPr>
+          <w:b/>
+          <w:bCs/>
+        </w:rPr>
+        <w:t>width</w:t>
+      </w:r>
+      <w:proofErr w:type="spellEnd"/>
+      <w:r>
+        <w:rPr>
+          <w:b/>
+          <w:bCs/>
+        </w:rPr>
+        <w:t>: 768px)</w:t>
+      </w:r>
+      <w:r>
+        <w:t> { }</w:t>
+      </w:r>
+      <w:r>
+        <w:br/>
+      </w:r>
+      <w:r>
+        <w:rPr>
+          <w:b/>
+          <w:bCs/>
+        </w:rPr>
+        <w:t xml:space="preserve">@media </w:t>
+      </w:r>
+      <w:proofErr w:type="spellStart"/>
+      <w:r>
+        <w:rPr>
+          <w:b/>
+          <w:bCs/>
+        </w:rPr>
+        <w:t>screen</w:t>
+      </w:r>
+      <w:proofErr w:type="spellEnd"/>
+      <w:r>
+        <w:rPr>
+          <w:b/>
+          <w:bCs/>
+        </w:rPr>
+        <w:t xml:space="preserve"> and (min-</w:t>
+      </w:r>
+      <w:proofErr w:type="spellStart"/>
+      <w:r>
+        <w:rPr>
+          <w:b/>
+          <w:bCs/>
+        </w:rPr>
+        <w:t>width</w:t>
+      </w:r>
+      <w:proofErr w:type="spellEnd"/>
+      <w:r>
+        <w:rPr>
+          <w:b/>
+          <w:bCs/>
+        </w:rPr>
+        <w:t>: 1024px)</w:t>
+      </w:r>
+      <w:r>
+        <w:t> { }</w:t>
+      </w:r>
+    </w:p>
+    <w:p>
+      <w:r>
+        <w:t>Para </w:t>
+      </w:r>
+      <w:proofErr w:type="spellStart"/>
+      <w:r>
+        <w:rPr>
+          <w:b/>
+          <w:bCs/>
+        </w:rPr>
+        <w:t>mobile</w:t>
+      </w:r>
+      <w:proofErr w:type="spellEnd"/>
+      <w:r>
+        <w:rPr>
+          <w:b/>
+          <w:bCs/>
+        </w:rPr>
+        <w:t xml:space="preserve"> </w:t>
+      </w:r>
+      <w:proofErr w:type="spellStart"/>
+      <w:r>
+        <w:rPr>
+          <w:b/>
+          <w:bCs/>
+        </w:rPr>
+        <w:t>first</w:t>
+      </w:r>
+      <w:proofErr w:type="spellEnd"/>
+      <w:r>
+        <w:t> usamos </w:t>
+      </w:r>
+      <w:r>
+        <w:rPr>
+          <w:b/>
+          <w:bCs/>
+        </w:rPr>
+        <w:t>min-</w:t>
+      </w:r>
+      <w:proofErr w:type="spellStart"/>
+      <w:r>
+        <w:rPr>
+          <w:b/>
+          <w:bCs/>
+        </w:rPr>
+        <w:t>width</w:t>
+      </w:r>
+      <w:proofErr w:type="spellEnd"/>
+      <w:r>
+        <w:t xml:space="preserve"> y las medidas expresadas son medidas promedio para los </w:t>
+      </w:r>
+      <w:proofErr w:type="spellStart"/>
+      <w:r>
+        <w:t>breakpoints</w:t>
+      </w:r>
+      <w:proofErr w:type="spellEnd"/>
+      <w:r>
+        <w:t>. Ojo se recomienda usar el orden de medidas de menor a mayor.</w:t>
+      </w:r>
+    </w:p>
+    <w:p>
+      <w:r>
+        <w:rPr>
+          <w:b/>
+          <w:bCs/>
+        </w:rPr>
+        <w:t>DESKTOP FIRST</w:t>
+      </w:r>
+    </w:p>
+    <w:p>
+      <w:r>
+        <w:rPr>
+          <w:b/>
+          <w:bCs/>
+        </w:rPr>
+        <w:t xml:space="preserve">@media </w:t>
+      </w:r>
+      <w:proofErr w:type="spellStart"/>
+      <w:r>
+        <w:rPr>
+          <w:b/>
+          <w:bCs/>
+        </w:rPr>
+        <w:t>screen</w:t>
+      </w:r>
+      <w:proofErr w:type="spellEnd"/>
+      <w:r>
+        <w:rPr>
+          <w:b/>
+          <w:bCs/>
+        </w:rPr>
+        <w:t xml:space="preserve"> and (</w:t>
+      </w:r>
+      <w:proofErr w:type="spellStart"/>
+      <w:r>
+        <w:rPr>
+          <w:b/>
+          <w:bCs/>
+        </w:rPr>
+        <w:t>max-width</w:t>
+      </w:r>
+      <w:proofErr w:type="spellEnd"/>
+      <w:r>
+        <w:rPr>
+          <w:b/>
+          <w:bCs/>
+        </w:rPr>
+        <w:t>: 1024px)</w:t>
+      </w:r>
+      <w:r>
+        <w:t> { }</w:t>
+      </w:r>
+      <w:r>
+        <w:br/>
+      </w:r>
+      <w:r>
+        <w:rPr>
+          <w:b/>
+          <w:bCs/>
+        </w:rPr>
+        <w:t xml:space="preserve">@media </w:t>
+      </w:r>
+      <w:proofErr w:type="spellStart"/>
+      <w:r>
+        <w:rPr>
+          <w:b/>
+          <w:bCs/>
+        </w:rPr>
+        <w:t>screen</w:t>
+      </w:r>
+      <w:proofErr w:type="spellEnd"/>
+      <w:r>
+        <w:rPr>
+          <w:b/>
+          <w:bCs/>
+        </w:rPr>
+        <w:t xml:space="preserve"> and (</w:t>
+      </w:r>
+      <w:proofErr w:type="spellStart"/>
+      <w:r>
+        <w:rPr>
+          <w:b/>
+          <w:bCs/>
+        </w:rPr>
+        <w:t>max-width</w:t>
+      </w:r>
+      <w:proofErr w:type="spellEnd"/>
+      <w:r>
+        <w:rPr>
+          <w:b/>
+          <w:bCs/>
+        </w:rPr>
+        <w:t>: 768px)</w:t>
+      </w:r>
+      <w:r>
+        <w:t> { }</w:t>
+      </w:r>
+      <w:r>
+        <w:br/>
+      </w:r>
+      <w:r>
+        <w:rPr>
+          <w:b/>
+          <w:bCs/>
+        </w:rPr>
+        <w:t xml:space="preserve">@media </w:t>
+      </w:r>
+      <w:proofErr w:type="spellStart"/>
+      <w:r>
+        <w:rPr>
+          <w:b/>
+          <w:bCs/>
+        </w:rPr>
+        <w:t>screen</w:t>
+      </w:r>
+      <w:proofErr w:type="spellEnd"/>
+      <w:r>
+        <w:rPr>
+          <w:b/>
+          <w:bCs/>
+        </w:rPr>
+        <w:t xml:space="preserve"> and (</w:t>
+      </w:r>
+      <w:proofErr w:type="spellStart"/>
+      <w:r>
+        <w:rPr>
+          <w:b/>
+          <w:bCs/>
+        </w:rPr>
+        <w:t>max-width</w:t>
+      </w:r>
+      <w:proofErr w:type="spellEnd"/>
+      <w:r>
+        <w:rPr>
+          <w:b/>
+          <w:bCs/>
+        </w:rPr>
+        <w:t>: 480px)</w:t>
+      </w:r>
+      <w:r>
+        <w:t> { }</w:t>
+      </w:r>
+      <w:r>
+        <w:br/>
+      </w:r>
+      <w:r>
+        <w:rPr>
+          <w:b/>
+          <w:bCs/>
+        </w:rPr>
+        <w:t xml:space="preserve">@media </w:t>
+      </w:r>
+      <w:proofErr w:type="spellStart"/>
+      <w:r>
+        <w:rPr>
+          <w:b/>
+          <w:bCs/>
+        </w:rPr>
+        <w:t>screen</w:t>
+      </w:r>
+      <w:proofErr w:type="spellEnd"/>
+      <w:r>
+        <w:rPr>
+          <w:b/>
+          <w:bCs/>
+        </w:rPr>
+        <w:t xml:space="preserve"> and (</w:t>
+      </w:r>
+      <w:proofErr w:type="spellStart"/>
+      <w:r>
+        <w:rPr>
+          <w:b/>
+          <w:bCs/>
+        </w:rPr>
+        <w:t>max-width</w:t>
+      </w:r>
+      <w:proofErr w:type="spellEnd"/>
+      <w:r>
+        <w:rPr>
+          <w:b/>
+          <w:bCs/>
+        </w:rPr>
+        <w:t>: 320px)</w:t>
+      </w:r>
+      <w:r>
+        <w:t> { }</w:t>
+      </w:r>
+    </w:p>
+    <w:p>
+      <w:r>
+        <w:t>Para </w:t>
+      </w:r>
+      <w:r>
+        <w:rPr>
+          <w:b/>
+          <w:bCs/>
+        </w:rPr>
+        <w:t xml:space="preserve">Desktop </w:t>
+      </w:r>
+      <w:proofErr w:type="spellStart"/>
+      <w:r>
+        <w:rPr>
+          <w:b/>
+          <w:bCs/>
+        </w:rPr>
+        <w:t>First</w:t>
+      </w:r>
+      <w:proofErr w:type="spellEnd"/>
+      <w:r>
+        <w:t> se recomienda usar las medidas desde el más grande a la pantalla más pequeña y la condición es </w:t>
+      </w:r>
+      <w:proofErr w:type="spellStart"/>
+      <w:r>
+        <w:rPr>
+          <w:b/>
+          <w:bCs/>
+        </w:rPr>
+        <w:t>max-width</w:t>
+      </w:r>
+      <w:proofErr w:type="spellEnd"/>
+    </w:p>
+    <w:p>
       <w:bookmarkStart w:id="0" w:name="_GoBack"/>
       <w:bookmarkEnd w:id="0"/>
     </w:p>
@@ -32,6 +1866,315 @@
     </w:sectPr>
   </w:body>
 </w:document>
+</file>
+
+<file path=word/numbering.xml><?xml version="1.0" encoding="utf-8"?>
+<w:numbering xmlns:wpc="http://schemas.microsoft.com/office/word/2010/wordprocessingCanvas" xmlns:mc="http://schemas.openxmlformats.org/markup-compatibility/2006" xmlns:o="urn:schemas-microsoft-com:office:office" xmlns:r="http://schemas.openxmlformats.org/officeDocument/2006/relationships" xmlns:m="http://schemas.openxmlformats.org/officeDocument/2006/math" xmlns:v="urn:schemas-microsoft-com:vml" xmlns:wp14="http://schemas.microsoft.com/office/word/2010/wordprocessingDrawing" xmlns:wp="http://schemas.openxmlformats.org/drawingml/2006/wordprocessingDrawing" xmlns:w10="urn:schemas-microsoft-com:office:word" xmlns:w="http://schemas.openxmlformats.org/wordprocessingml/2006/main" xmlns:w14="http://schemas.microsoft.com/office/word/2010/wordml" xmlns:w15="http://schemas.microsoft.com/office/word/2012/wordml" xmlns:wpg="http://schemas.microsoft.com/office/word/2010/wordprocessingGroup" xmlns:wpi="http://schemas.microsoft.com/office/word/2010/wordprocessingInk" xmlns:wne="http://schemas.microsoft.com/office/word/2006/wordml" xmlns:wps="http://schemas.microsoft.com/office/word/2010/wordprocessingShape" mc:Ignorable="w14 w15 wp14">
+  <w:abstractNum w:abstractNumId="0" w15:restartNumberingAfterBreak="0">
+    <w:nsid w:val="10B65779"/>
+    <w:multiLevelType w:val="multilevel"/>
+    <w:tmpl w:val="1A2202DC"/>
+    <w:lvl w:ilvl="0">
+      <w:start w:val="1"/>
+      <w:numFmt w:val="bullet"/>
+      <w:lvlText w:val=""/>
+      <w:lvlJc w:val="left"/>
+      <w:pPr>
+        <w:tabs>
+          <w:tab w:val="num" w:pos="720"/>
+        </w:tabs>
+        <w:ind w:left="720" w:hanging="360"/>
+      </w:pPr>
+      <w:rPr>
+        <w:rFonts w:ascii="Symbol" w:hAnsi="Symbol" w:hint="default"/>
+        <w:sz w:val="20"/>
+      </w:rPr>
+    </w:lvl>
+    <w:lvl w:ilvl="1" w:tentative="1">
+      <w:start w:val="1"/>
+      <w:numFmt w:val="bullet"/>
+      <w:lvlText w:val="o"/>
+      <w:lvlJc w:val="left"/>
+      <w:pPr>
+        <w:tabs>
+          <w:tab w:val="num" w:pos="1440"/>
+        </w:tabs>
+        <w:ind w:left="1440" w:hanging="360"/>
+      </w:pPr>
+      <w:rPr>
+        <w:rFonts w:ascii="Courier New" w:hAnsi="Courier New" w:hint="default"/>
+        <w:sz w:val="20"/>
+      </w:rPr>
+    </w:lvl>
+    <w:lvl w:ilvl="2" w:tentative="1">
+      <w:start w:val="1"/>
+      <w:numFmt w:val="bullet"/>
+      <w:lvlText w:val=""/>
+      <w:lvlJc w:val="left"/>
+      <w:pPr>
+        <w:tabs>
+          <w:tab w:val="num" w:pos="2160"/>
+        </w:tabs>
+        <w:ind w:left="2160" w:hanging="360"/>
+      </w:pPr>
+      <w:rPr>
+        <w:rFonts w:ascii="Wingdings" w:hAnsi="Wingdings" w:hint="default"/>
+        <w:sz w:val="20"/>
+      </w:rPr>
+    </w:lvl>
+    <w:lvl w:ilvl="3" w:tentative="1">
+      <w:start w:val="1"/>
+      <w:numFmt w:val="bullet"/>
+      <w:lvlText w:val=""/>
+      <w:lvlJc w:val="left"/>
+      <w:pPr>
+        <w:tabs>
+          <w:tab w:val="num" w:pos="2880"/>
+        </w:tabs>
+        <w:ind w:left="2880" w:hanging="360"/>
+      </w:pPr>
+      <w:rPr>
+        <w:rFonts w:ascii="Wingdings" w:hAnsi="Wingdings" w:hint="default"/>
+        <w:sz w:val="20"/>
+      </w:rPr>
+    </w:lvl>
+    <w:lvl w:ilvl="4" w:tentative="1">
+      <w:start w:val="1"/>
+      <w:numFmt w:val="bullet"/>
+      <w:lvlText w:val=""/>
+      <w:lvlJc w:val="left"/>
+      <w:pPr>
+        <w:tabs>
+          <w:tab w:val="num" w:pos="3600"/>
+        </w:tabs>
+        <w:ind w:left="3600" w:hanging="360"/>
+      </w:pPr>
+      <w:rPr>
+        <w:rFonts w:ascii="Wingdings" w:hAnsi="Wingdings" w:hint="default"/>
+        <w:sz w:val="20"/>
+      </w:rPr>
+    </w:lvl>
+    <w:lvl w:ilvl="5" w:tentative="1">
+      <w:start w:val="1"/>
+      <w:numFmt w:val="bullet"/>
+      <w:lvlText w:val=""/>
+      <w:lvlJc w:val="left"/>
+      <w:pPr>
+        <w:tabs>
+          <w:tab w:val="num" w:pos="4320"/>
+        </w:tabs>
+        <w:ind w:left="4320" w:hanging="360"/>
+      </w:pPr>
+      <w:rPr>
+        <w:rFonts w:ascii="Wingdings" w:hAnsi="Wingdings" w:hint="default"/>
+        <w:sz w:val="20"/>
+      </w:rPr>
+    </w:lvl>
+    <w:lvl w:ilvl="6" w:tentative="1">
+      <w:start w:val="1"/>
+      <w:numFmt w:val="bullet"/>
+      <w:lvlText w:val=""/>
+      <w:lvlJc w:val="left"/>
+      <w:pPr>
+        <w:tabs>
+          <w:tab w:val="num" w:pos="5040"/>
+        </w:tabs>
+        <w:ind w:left="5040" w:hanging="360"/>
+      </w:pPr>
+      <w:rPr>
+        <w:rFonts w:ascii="Wingdings" w:hAnsi="Wingdings" w:hint="default"/>
+        <w:sz w:val="20"/>
+      </w:rPr>
+    </w:lvl>
+    <w:lvl w:ilvl="7" w:tentative="1">
+      <w:start w:val="1"/>
+      <w:numFmt w:val="bullet"/>
+      <w:lvlText w:val=""/>
+      <w:lvlJc w:val="left"/>
+      <w:pPr>
+        <w:tabs>
+          <w:tab w:val="num" w:pos="5760"/>
+        </w:tabs>
+        <w:ind w:left="5760" w:hanging="360"/>
+      </w:pPr>
+      <w:rPr>
+        <w:rFonts w:ascii="Wingdings" w:hAnsi="Wingdings" w:hint="default"/>
+        <w:sz w:val="20"/>
+      </w:rPr>
+    </w:lvl>
+    <w:lvl w:ilvl="8" w:tentative="1">
+      <w:start w:val="1"/>
+      <w:numFmt w:val="bullet"/>
+      <w:lvlText w:val=""/>
+      <w:lvlJc w:val="left"/>
+      <w:pPr>
+        <w:tabs>
+          <w:tab w:val="num" w:pos="6480"/>
+        </w:tabs>
+        <w:ind w:left="6480" w:hanging="360"/>
+      </w:pPr>
+      <w:rPr>
+        <w:rFonts w:ascii="Wingdings" w:hAnsi="Wingdings" w:hint="default"/>
+        <w:sz w:val="20"/>
+      </w:rPr>
+    </w:lvl>
+  </w:abstractNum>
+  <w:abstractNum w:abstractNumId="1" w15:restartNumberingAfterBreak="0">
+    <w:nsid w:val="7F802B4B"/>
+    <w:multiLevelType w:val="multilevel"/>
+    <w:tmpl w:val="291C7F86"/>
+    <w:lvl w:ilvl="0">
+      <w:start w:val="1"/>
+      <w:numFmt w:val="bullet"/>
+      <w:lvlText w:val=""/>
+      <w:lvlJc w:val="left"/>
+      <w:pPr>
+        <w:tabs>
+          <w:tab w:val="num" w:pos="720"/>
+        </w:tabs>
+        <w:ind w:left="720" w:hanging="360"/>
+      </w:pPr>
+      <w:rPr>
+        <w:rFonts w:ascii="Symbol" w:hAnsi="Symbol" w:hint="default"/>
+        <w:sz w:val="20"/>
+      </w:rPr>
+    </w:lvl>
+    <w:lvl w:ilvl="1" w:tentative="1">
+      <w:start w:val="1"/>
+      <w:numFmt w:val="bullet"/>
+      <w:lvlText w:val="o"/>
+      <w:lvlJc w:val="left"/>
+      <w:pPr>
+        <w:tabs>
+          <w:tab w:val="num" w:pos="1440"/>
+        </w:tabs>
+        <w:ind w:left="1440" w:hanging="360"/>
+      </w:pPr>
+      <w:rPr>
+        <w:rFonts w:ascii="Courier New" w:hAnsi="Courier New" w:hint="default"/>
+        <w:sz w:val="20"/>
+      </w:rPr>
+    </w:lvl>
+    <w:lvl w:ilvl="2" w:tentative="1">
+      <w:start w:val="1"/>
+      <w:numFmt w:val="bullet"/>
+      <w:lvlText w:val=""/>
+      <w:lvlJc w:val="left"/>
+      <w:pPr>
+        <w:tabs>
+          <w:tab w:val="num" w:pos="2160"/>
+        </w:tabs>
+        <w:ind w:left="2160" w:hanging="360"/>
+      </w:pPr>
+      <w:rPr>
+        <w:rFonts w:ascii="Wingdings" w:hAnsi="Wingdings" w:hint="default"/>
+        <w:sz w:val="20"/>
+      </w:rPr>
+    </w:lvl>
+    <w:lvl w:ilvl="3" w:tentative="1">
+      <w:start w:val="1"/>
+      <w:numFmt w:val="bullet"/>
+      <w:lvlText w:val=""/>
+      <w:lvlJc w:val="left"/>
+      <w:pPr>
+        <w:tabs>
+          <w:tab w:val="num" w:pos="2880"/>
+        </w:tabs>
+        <w:ind w:left="2880" w:hanging="360"/>
+      </w:pPr>
+      <w:rPr>
+        <w:rFonts w:ascii="Wingdings" w:hAnsi="Wingdings" w:hint="default"/>
+        <w:sz w:val="20"/>
+      </w:rPr>
+    </w:lvl>
+    <w:lvl w:ilvl="4" w:tentative="1">
+      <w:start w:val="1"/>
+      <w:numFmt w:val="bullet"/>
+      <w:lvlText w:val=""/>
+      <w:lvlJc w:val="left"/>
+      <w:pPr>
+        <w:tabs>
+          <w:tab w:val="num" w:pos="3600"/>
+        </w:tabs>
+        <w:ind w:left="3600" w:hanging="360"/>
+      </w:pPr>
+      <w:rPr>
+        <w:rFonts w:ascii="Wingdings" w:hAnsi="Wingdings" w:hint="default"/>
+        <w:sz w:val="20"/>
+      </w:rPr>
+    </w:lvl>
+    <w:lvl w:ilvl="5" w:tentative="1">
+      <w:start w:val="1"/>
+      <w:numFmt w:val="bullet"/>
+      <w:lvlText w:val=""/>
+      <w:lvlJc w:val="left"/>
+      <w:pPr>
+        <w:tabs>
+          <w:tab w:val="num" w:pos="4320"/>
+        </w:tabs>
+        <w:ind w:left="4320" w:hanging="360"/>
+      </w:pPr>
+      <w:rPr>
+        <w:rFonts w:ascii="Wingdings" w:hAnsi="Wingdings" w:hint="default"/>
+        <w:sz w:val="20"/>
+      </w:rPr>
+    </w:lvl>
+    <w:lvl w:ilvl="6" w:tentative="1">
+      <w:start w:val="1"/>
+      <w:numFmt w:val="bullet"/>
+      <w:lvlText w:val=""/>
+      <w:lvlJc w:val="left"/>
+      <w:pPr>
+        <w:tabs>
+          <w:tab w:val="num" w:pos="5040"/>
+        </w:tabs>
+        <w:ind w:left="5040" w:hanging="360"/>
+      </w:pPr>
+      <w:rPr>
+        <w:rFonts w:ascii="Wingdings" w:hAnsi="Wingdings" w:hint="default"/>
+        <w:sz w:val="20"/>
+      </w:rPr>
+    </w:lvl>
+    <w:lvl w:ilvl="7" w:tentative="1">
+      <w:start w:val="1"/>
+      <w:numFmt w:val="bullet"/>
+      <w:lvlText w:val=""/>
+      <w:lvlJc w:val="left"/>
+      <w:pPr>
+        <w:tabs>
+          <w:tab w:val="num" w:pos="5760"/>
+        </w:tabs>
+        <w:ind w:left="5760" w:hanging="360"/>
+      </w:pPr>
+      <w:rPr>
+        <w:rFonts w:ascii="Wingdings" w:hAnsi="Wingdings" w:hint="default"/>
+        <w:sz w:val="20"/>
+      </w:rPr>
+    </w:lvl>
+    <w:lvl w:ilvl="8" w:tentative="1">
+      <w:start w:val="1"/>
+      <w:numFmt w:val="bullet"/>
+      <w:lvlText w:val=""/>
+      <w:lvlJc w:val="left"/>
+      <w:pPr>
+        <w:tabs>
+          <w:tab w:val="num" w:pos="6480"/>
+        </w:tabs>
+        <w:ind w:left="6480" w:hanging="360"/>
+      </w:pPr>
+      <w:rPr>
+        <w:rFonts w:ascii="Wingdings" w:hAnsi="Wingdings" w:hint="default"/>
+        <w:sz w:val="20"/>
+      </w:rPr>
+    </w:lvl>
+  </w:abstractNum>
+  <w:num w:numId="1">
+    <w:abstractNumId w:val="0"/>
+  </w:num>
+  <w:num w:numId="2">
+    <w:abstractNumId w:val="1"/>
+  </w:num>
+</w:numbering>
 </file>
 
 <file path=word/styles.xml><?xml version="1.0" encoding="utf-8"?>
@@ -431,7 +2574,6 @@
   <w:style w:type="character" w:default="1" w:styleId="Fuentedeprrafopredeter">
     <w:name w:val="Default Paragraph Font"/>
     <w:uiPriority w:val="1"/>
-    <w:semiHidden/>
     <w:unhideWhenUsed/>
   </w:style>
   <w:style w:type="table" w:default="1" w:styleId="Tablanormal">
@@ -454,6 +2596,17 @@
     <w:uiPriority w:val="99"/>
     <w:semiHidden/>
     <w:unhideWhenUsed/>
+  </w:style>
+  <w:style w:type="character" w:styleId="Hipervnculo">
+    <w:name w:val="Hyperlink"/>
+    <w:basedOn w:val="Fuentedeprrafopredeter"/>
+    <w:uiPriority w:val="99"/>
+    <w:unhideWhenUsed/>
+    <w:rsid w:val="00162F8D"/>
+    <w:rPr>
+      <w:color w:val="0563C1" w:themeColor="hyperlink"/>
+      <w:u w:val="single"/>
+    </w:rPr>
   </w:style>
 </w:styles>
 </file>

</xml_diff>